<commit_message>
Next Steps Word documentation
</commit_message>
<xml_diff>
--- a/after_review_next_steps/ATdIT_Das_wird_umgesetzt.docx
+++ b/after_review_next_steps/ATdIT_Das_wird_umgesetzt.docx
@@ -74,12 +74,12 @@
           <w:numId w:val="1"/>
         </w:numPr>
         <w:rPr>
-          <w:highlight w:val="yellow"/>
-        </w:rPr>
-      </w:pPr>
-      <w:r>
-        <w:rPr>
-          <w:highlight w:val="yellow"/>
+          <w:highlight w:val="green"/>
+        </w:rPr>
+      </w:pPr>
+      <w:r>
+        <w:rPr>
+          <w:highlight w:val="green"/>
         </w:rPr>
         <w:t>UML</w:t>
       </w:r>
@@ -137,12 +137,12 @@
           <w:numId w:val="1"/>
         </w:numPr>
         <w:rPr>
-          <w:highlight w:val="yellow"/>
-        </w:rPr>
-      </w:pPr>
-      <w:r>
-        <w:rPr>
-          <w:highlight w:val="yellow"/>
+          <w:highlight w:val="cyan"/>
+        </w:rPr>
+      </w:pPr>
+      <w:r>
+        <w:rPr>
+          <w:highlight w:val="cyan"/>
         </w:rPr>
         <w:t>ERD</w:t>
       </w:r>
@@ -155,469 +155,705 @@
           <w:numId w:val="1"/>
         </w:numPr>
         <w:rPr>
-          <w:highlight w:val="yellow"/>
-        </w:rPr>
-      </w:pPr>
-      <w:r>
-        <w:rPr>
-          <w:highlight w:val="yellow"/>
+          <w:highlight w:val="magenta"/>
+        </w:rPr>
+      </w:pPr>
+      <w:r>
+        <w:rPr>
+          <w:highlight w:val="magenta"/>
         </w:rPr>
         <w:t>Gruppen als Objekte</w:t>
+      </w:r>
+    </w:p>
+    <w:p>
+      <w:pPr>
+        <w:pStyle w:val="ListParagraph"/>
+        <w:numPr>
+          <w:ilvl w:val="0"/>
+          <w:numId w:val="1"/>
+        </w:numPr>
+        <w:rPr>
+          <w:highlight w:val="magenta"/>
+        </w:rPr>
+      </w:pPr>
+      <w:r>
+        <w:rPr>
+          <w:highlight w:val="magenta"/>
+        </w:rPr>
+        <w:t>Lambda ausimplementieren</w:t>
+      </w:r>
+      <w:r>
+        <w:rPr>
+          <w:highlight w:val="magenta"/>
+        </w:rPr>
+        <w:t xml:space="preserve">  </w:t>
+      </w:r>
+      <w:r>
+        <w:rPr>
+          <w:highlight w:val="magenta"/>
+        </w:rPr>
+        <w:sym w:font="Wingdings" w:char="F0E0"/>
+      </w:r>
+      <w:r>
+        <w:rPr>
+          <w:highlight w:val="magenta"/>
+        </w:rPr>
+        <w:t xml:space="preserve"> Oracle Dokumentation</w:t>
+      </w:r>
+    </w:p>
+    <w:p>
+      <w:pPr>
+        <w:pStyle w:val="ListParagraph"/>
+        <w:numPr>
+          <w:ilvl w:val="0"/>
+          <w:numId w:val="1"/>
+        </w:numPr>
+        <w:rPr>
+          <w:highlight w:val="yellow"/>
+        </w:rPr>
+      </w:pPr>
+      <w:proofErr w:type="spellStart"/>
+      <w:r>
+        <w:rPr>
+          <w:highlight w:val="yellow"/>
+        </w:rPr>
+        <w:t>deprecated</w:t>
+      </w:r>
+      <w:proofErr w:type="spellEnd"/>
+      <w:r>
+        <w:rPr>
+          <w:highlight w:val="yellow"/>
+        </w:rPr>
+        <w:t xml:space="preserve"> </w:t>
+      </w:r>
+      <w:proofErr w:type="spellStart"/>
+      <w:r>
+        <w:rPr>
+          <w:highlight w:val="yellow"/>
+        </w:rPr>
+        <w:t>Methods</w:t>
+      </w:r>
+      <w:proofErr w:type="spellEnd"/>
+      <w:r>
+        <w:rPr>
+          <w:highlight w:val="yellow"/>
+        </w:rPr>
+        <w:t xml:space="preserve"> durch das aktuelle </w:t>
+      </w:r>
+      <w:proofErr w:type="spellStart"/>
+      <w:r>
+        <w:rPr>
+          <w:highlight w:val="yellow"/>
+        </w:rPr>
+        <w:t>goTo</w:t>
+      </w:r>
+      <w:proofErr w:type="spellEnd"/>
+      <w:r>
+        <w:rPr>
+          <w:highlight w:val="yellow"/>
+        </w:rPr>
+        <w:t xml:space="preserve"> ersetzen </w:t>
+      </w:r>
+    </w:p>
+    <w:p>
+      <w:pPr>
+        <w:pStyle w:val="ListParagraph"/>
+        <w:numPr>
+          <w:ilvl w:val="0"/>
+          <w:numId w:val="1"/>
+        </w:numPr>
+        <w:rPr>
+          <w:highlight w:val="red"/>
+        </w:rPr>
+      </w:pPr>
+      <w:r>
+        <w:rPr>
+          <w:highlight w:val="red"/>
+        </w:rPr>
+        <w:t xml:space="preserve">Testressourcen sollen nicht mit ausgeliefert werden </w:t>
+      </w:r>
+      <w:r>
+        <w:rPr>
+          <w:highlight w:val="red"/>
+        </w:rPr>
+        <w:sym w:font="Wingdings" w:char="F0E0"/>
+      </w:r>
+      <w:r>
+        <w:rPr>
+          <w:highlight w:val="red"/>
+        </w:rPr>
+        <w:t xml:space="preserve"> </w:t>
+      </w:r>
+      <w:proofErr w:type="spellStart"/>
+      <w:r>
+        <w:rPr>
+          <w:highlight w:val="red"/>
+        </w:rPr>
+        <w:t>Build</w:t>
+      </w:r>
+      <w:proofErr w:type="spellEnd"/>
+      <w:r>
+        <w:rPr>
+          <w:highlight w:val="red"/>
+        </w:rPr>
+        <w:t xml:space="preserve"> Management Tool – </w:t>
+      </w:r>
+      <w:proofErr w:type="spellStart"/>
+      <w:r>
+        <w:rPr>
+          <w:highlight w:val="red"/>
+        </w:rPr>
+        <w:t>Maven</w:t>
+      </w:r>
+      <w:proofErr w:type="spellEnd"/>
+    </w:p>
+    <w:p>
+      <w:pPr>
+        <w:pStyle w:val="ListParagraph"/>
+        <w:numPr>
+          <w:ilvl w:val="0"/>
+          <w:numId w:val="1"/>
+        </w:numPr>
+      </w:pPr>
+      <w:proofErr w:type="spellStart"/>
+      <w:r>
+        <w:t>JUnit</w:t>
+      </w:r>
+      <w:proofErr w:type="spellEnd"/>
+      <w:r>
+        <w:t xml:space="preserve"> Klasse fehlt bei der Auslieferung</w:t>
+      </w:r>
+    </w:p>
+    <w:p>
+      <w:pPr>
+        <w:pStyle w:val="ListParagraph"/>
+        <w:numPr>
+          <w:ilvl w:val="0"/>
+          <w:numId w:val="1"/>
+        </w:numPr>
+        <w:rPr>
+          <w:highlight w:val="magenta"/>
+        </w:rPr>
+      </w:pPr>
+      <w:proofErr w:type="spellStart"/>
+      <w:r>
+        <w:rPr>
+          <w:highlight w:val="magenta"/>
+        </w:rPr>
+        <w:t>Exceptions</w:t>
+      </w:r>
+      <w:proofErr w:type="spellEnd"/>
+      <w:r>
+        <w:rPr>
+          <w:highlight w:val="magenta"/>
+        </w:rPr>
+        <w:t xml:space="preserve"> Handling ausbessern </w:t>
+      </w:r>
+      <w:r>
+        <w:rPr>
+          <w:highlight w:val="magenta"/>
+        </w:rPr>
+        <w:sym w:font="Wingdings" w:char="F0E0"/>
+      </w:r>
+      <w:r>
+        <w:rPr>
+          <w:highlight w:val="cyan"/>
+        </w:rPr>
+        <w:t xml:space="preserve"> alle </w:t>
+      </w:r>
+      <w:proofErr w:type="spellStart"/>
+      <w:r>
+        <w:rPr>
+          <w:highlight w:val="cyan"/>
+        </w:rPr>
+        <w:t>exceptions</w:t>
+      </w:r>
+      <w:proofErr w:type="spellEnd"/>
+      <w:r>
+        <w:rPr>
+          <w:highlight w:val="cyan"/>
+        </w:rPr>
+        <w:t xml:space="preserve"> auf die GUI integrieren</w:t>
+      </w:r>
+    </w:p>
+    <w:p>
+      <w:pPr>
+        <w:pStyle w:val="ListParagraph"/>
+        <w:numPr>
+          <w:ilvl w:val="1"/>
+          <w:numId w:val="1"/>
+        </w:numPr>
+        <w:rPr>
+          <w:highlight w:val="magenta"/>
+        </w:rPr>
+      </w:pPr>
+      <w:r>
+        <w:rPr>
+          <w:highlight w:val="magenta"/>
+        </w:rPr>
+        <w:t xml:space="preserve">Unbedingt </w:t>
+      </w:r>
+      <w:proofErr w:type="spellStart"/>
+      <w:r>
+        <w:rPr>
+          <w:highlight w:val="magenta"/>
+        </w:rPr>
+        <w:t>Exception</w:t>
+      </w:r>
+      <w:proofErr w:type="spellEnd"/>
+      <w:r>
+        <w:rPr>
+          <w:highlight w:val="magenta"/>
+        </w:rPr>
+        <w:t xml:space="preserve"> wenn die Datenbank nicht angeschaltet ist</w:t>
+      </w:r>
+    </w:p>
+    <w:p>
+      <w:pPr>
+        <w:pStyle w:val="ListParagraph"/>
+        <w:numPr>
+          <w:ilvl w:val="1"/>
+          <w:numId w:val="1"/>
+        </w:numPr>
+        <w:rPr>
+          <w:highlight w:val="yellow"/>
+        </w:rPr>
+      </w:pPr>
+      <w:r>
+        <w:rPr>
+          <w:highlight w:val="yellow"/>
+        </w:rPr>
+        <w:t xml:space="preserve">wenn </w:t>
+      </w:r>
+      <w:proofErr w:type="spellStart"/>
+      <w:r>
+        <w:rPr>
+          <w:highlight w:val="yellow"/>
+        </w:rPr>
+        <w:t>exception</w:t>
+      </w:r>
+      <w:proofErr w:type="spellEnd"/>
+      <w:r>
+        <w:rPr>
+          <w:highlight w:val="yellow"/>
+        </w:rPr>
+        <w:t xml:space="preserve"> egal ist, dann </w:t>
+      </w:r>
+      <w:proofErr w:type="spellStart"/>
+      <w:r>
+        <w:rPr>
+          <w:highlight w:val="yellow"/>
+        </w:rPr>
+        <w:t>umbennenen</w:t>
+      </w:r>
+      <w:proofErr w:type="spellEnd"/>
+      <w:r>
+        <w:rPr>
+          <w:highlight w:val="yellow"/>
+        </w:rPr>
+        <w:t xml:space="preserve"> zu </w:t>
+      </w:r>
+      <w:proofErr w:type="spellStart"/>
+      <w:r>
+        <w:rPr>
+          <w:highlight w:val="yellow"/>
+        </w:rPr>
+        <w:t>ignore</w:t>
+      </w:r>
+      <w:proofErr w:type="spellEnd"/>
+    </w:p>
+    <w:p>
+      <w:pPr>
+        <w:pStyle w:val="ListParagraph"/>
+        <w:numPr>
+          <w:ilvl w:val="0"/>
+          <w:numId w:val="1"/>
+        </w:numPr>
+        <w:rPr>
+          <w:highlight w:val="green"/>
+        </w:rPr>
+      </w:pPr>
+      <w:proofErr w:type="spellStart"/>
+      <w:r>
+        <w:rPr>
+          <w:highlight w:val="green"/>
+        </w:rPr>
+        <w:t>VariablenNamen</w:t>
+      </w:r>
+      <w:proofErr w:type="spellEnd"/>
+      <w:r>
+        <w:rPr>
+          <w:highlight w:val="green"/>
+        </w:rPr>
+        <w:t xml:space="preserve"> lang und ausführlich, eindeutige Namen (z.B. zurück-Button)</w:t>
+      </w:r>
+    </w:p>
+    <w:p>
+      <w:pPr>
+        <w:pStyle w:val="ListParagraph"/>
+        <w:numPr>
+          <w:ilvl w:val="1"/>
+          <w:numId w:val="1"/>
+        </w:numPr>
+        <w:rPr>
+          <w:highlight w:val="magenta"/>
+        </w:rPr>
+      </w:pPr>
+      <w:r>
+        <w:rPr>
+          <w:highlight w:val="magenta"/>
+        </w:rPr>
+        <w:t>DATABASE CONNECTION VARIABLEN</w:t>
+      </w:r>
+    </w:p>
+    <w:p>
+      <w:pPr>
+        <w:pStyle w:val="ListParagraph"/>
+        <w:numPr>
+          <w:ilvl w:val="0"/>
+          <w:numId w:val="1"/>
+        </w:numPr>
+        <w:rPr>
+          <w:highlight w:val="red"/>
+        </w:rPr>
+      </w:pPr>
+      <w:r>
+        <w:rPr>
+          <w:highlight w:val="red"/>
+        </w:rPr>
+        <w:t xml:space="preserve">nicht so viele Strings </w:t>
+      </w:r>
+      <w:r>
+        <w:rPr>
+          <w:highlight w:val="red"/>
+        </w:rPr>
+        <w:sym w:font="Wingdings" w:char="F0E0"/>
+      </w:r>
+      <w:r>
+        <w:rPr>
+          <w:highlight w:val="red"/>
+        </w:rPr>
+        <w:t xml:space="preserve"> Abändern für die mögliche Internationalisierung</w:t>
+      </w:r>
+      <w:r>
+        <w:rPr>
+          <w:highlight w:val="red"/>
+        </w:rPr>
+        <w:t xml:space="preserve"> </w:t>
+      </w:r>
+      <w:r>
+        <w:rPr>
+          <w:highlight w:val="red"/>
+        </w:rPr>
+        <w:sym w:font="Wingdings" w:char="F0E0"/>
+      </w:r>
+      <w:r>
+        <w:rPr>
+          <w:highlight w:val="red"/>
+        </w:rPr>
+        <w:t xml:space="preserve"> </w:t>
+      </w:r>
+      <w:proofErr w:type="spellStart"/>
+      <w:r>
+        <w:rPr>
+          <w:highlight w:val="red"/>
+        </w:rPr>
+        <w:t>Scope</w:t>
+      </w:r>
+      <w:proofErr w:type="spellEnd"/>
+      <w:r>
+        <w:rPr>
+          <w:highlight w:val="red"/>
+        </w:rPr>
+        <w:t xml:space="preserve"> Doku</w:t>
+      </w:r>
+    </w:p>
+    <w:p>
+      <w:pPr>
+        <w:pStyle w:val="ListParagraph"/>
+        <w:numPr>
+          <w:ilvl w:val="1"/>
+          <w:numId w:val="1"/>
+        </w:numPr>
+      </w:pPr>
+      <w:r>
+        <w:t xml:space="preserve">Internationalisierung auf </w:t>
+      </w:r>
+      <w:proofErr w:type="spellStart"/>
+      <w:r>
+        <w:t>oracle</w:t>
       </w:r>
       <w:bookmarkStart w:id="0" w:name="_GoBack"/>
       <w:bookmarkEnd w:id="0"/>
-    </w:p>
-    <w:p>
-      <w:pPr>
-        <w:pStyle w:val="ListParagraph"/>
-        <w:numPr>
-          <w:ilvl w:val="0"/>
-          <w:numId w:val="1"/>
-        </w:numPr>
-        <w:rPr>
-          <w:highlight w:val="yellow"/>
-        </w:rPr>
-      </w:pPr>
-      <w:r>
-        <w:rPr>
-          <w:highlight w:val="yellow"/>
-        </w:rPr>
-        <w:t>Lambda ausimplementieren</w:t>
-      </w:r>
-    </w:p>
-    <w:p>
-      <w:pPr>
-        <w:pStyle w:val="ListParagraph"/>
-        <w:numPr>
-          <w:ilvl w:val="0"/>
-          <w:numId w:val="1"/>
-        </w:numPr>
-        <w:rPr>
-          <w:highlight w:val="yellow"/>
-        </w:rPr>
-      </w:pPr>
-      <w:proofErr w:type="spellStart"/>
-      <w:r>
-        <w:rPr>
-          <w:highlight w:val="yellow"/>
-        </w:rPr>
-        <w:t>deprecated</w:t>
-      </w:r>
-      <w:proofErr w:type="spellEnd"/>
-      <w:r>
-        <w:rPr>
-          <w:highlight w:val="yellow"/>
+      <w:proofErr w:type="spellEnd"/>
+    </w:p>
+    <w:p>
+      <w:pPr>
+        <w:pStyle w:val="ListParagraph"/>
+        <w:numPr>
+          <w:ilvl w:val="0"/>
+          <w:numId w:val="1"/>
+        </w:numPr>
+        <w:rPr>
+          <w:highlight w:val="yellow"/>
+        </w:rPr>
+      </w:pPr>
+      <w:r>
+        <w:rPr>
+          <w:highlight w:val="yellow"/>
+        </w:rPr>
+        <w:t xml:space="preserve">Unit </w:t>
+      </w:r>
+      <w:proofErr w:type="spellStart"/>
+      <w:r>
+        <w:rPr>
+          <w:highlight w:val="yellow"/>
+        </w:rPr>
+        <w:t>tests</w:t>
+      </w:r>
+      <w:proofErr w:type="spellEnd"/>
+      <w:r>
+        <w:rPr>
+          <w:highlight w:val="yellow"/>
+        </w:rPr>
+        <w:t xml:space="preserve">: nur einen </w:t>
+      </w:r>
+      <w:proofErr w:type="spellStart"/>
+      <w:r>
+        <w:rPr>
+          <w:highlight w:val="yellow"/>
+        </w:rPr>
+        <w:t>assert</w:t>
+      </w:r>
+      <w:proofErr w:type="spellEnd"/>
+      <w:r>
+        <w:rPr>
+          <w:highlight w:val="yellow"/>
+        </w:rPr>
+        <w:t xml:space="preserve"> pro Methode, nicht mehrere</w:t>
+      </w:r>
+    </w:p>
+    <w:p>
+      <w:pPr>
+        <w:pStyle w:val="ListParagraph"/>
+        <w:numPr>
+          <w:ilvl w:val="0"/>
+          <w:numId w:val="1"/>
+        </w:numPr>
+      </w:pPr>
+      <w:r>
+        <w:t xml:space="preserve">mehr erklären, was genutzt wird und warum, paar Zeilen dazu schreiben um es </w:t>
+      </w:r>
+      <w:proofErr w:type="spellStart"/>
+      <w:r>
+        <w:t>patrick</w:t>
+      </w:r>
+      <w:proofErr w:type="spellEnd"/>
+      <w:r>
+        <w:t xml:space="preserve"> zu erklären, auch was gut was schlecht daran ist</w:t>
+      </w:r>
+    </w:p>
+    <w:p>
+      <w:pPr>
+        <w:pStyle w:val="ListParagraph"/>
+        <w:numPr>
+          <w:ilvl w:val="0"/>
+          <w:numId w:val="1"/>
+        </w:numPr>
+        <w:rPr>
+          <w:highlight w:val="green"/>
+        </w:rPr>
+      </w:pPr>
+      <w:proofErr w:type="spellStart"/>
+      <w:r>
+        <w:rPr>
+          <w:highlight w:val="green"/>
+        </w:rPr>
+        <w:t>trennung</w:t>
+      </w:r>
+      <w:proofErr w:type="spellEnd"/>
+      <w:r>
+        <w:rPr>
+          <w:highlight w:val="green"/>
+        </w:rPr>
+        <w:t xml:space="preserve"> der Klasse Screens und Funktionen mithilfe von Interfaces</w:t>
+      </w:r>
+      <w:r>
+        <w:rPr>
+          <w:highlight w:val="green"/>
         </w:rPr>
         <w:t xml:space="preserve"> </w:t>
       </w:r>
-      <w:proofErr w:type="spellStart"/>
-      <w:r>
-        <w:rPr>
-          <w:highlight w:val="yellow"/>
-        </w:rPr>
-        <w:t>Methods</w:t>
-      </w:r>
-      <w:proofErr w:type="spellEnd"/>
-      <w:r>
-        <w:rPr>
-          <w:highlight w:val="yellow"/>
-        </w:rPr>
-        <w:t xml:space="preserve"> durch das aktuelle </w:t>
-      </w:r>
-      <w:proofErr w:type="spellStart"/>
-      <w:r>
-        <w:rPr>
-          <w:highlight w:val="yellow"/>
-        </w:rPr>
-        <w:t>goTo</w:t>
-      </w:r>
-      <w:proofErr w:type="spellEnd"/>
-      <w:r>
-        <w:rPr>
-          <w:highlight w:val="yellow"/>
-        </w:rPr>
-        <w:t xml:space="preserve"> ersetzen </w:t>
-      </w:r>
-    </w:p>
-    <w:p>
-      <w:pPr>
-        <w:pStyle w:val="ListParagraph"/>
-        <w:numPr>
-          <w:ilvl w:val="0"/>
-          <w:numId w:val="1"/>
-        </w:numPr>
-        <w:rPr>
-          <w:highlight w:val="yellow"/>
-        </w:rPr>
-      </w:pPr>
-      <w:r>
-        <w:rPr>
-          <w:highlight w:val="yellow"/>
-        </w:rPr>
-        <w:t xml:space="preserve">Testressourcen sollen nicht mit ausgeliefert werden </w:t>
-      </w:r>
-      <w:r>
-        <w:rPr>
-          <w:highlight w:val="yellow"/>
+      <w:r>
+        <w:rPr>
+          <w:highlight w:val="green"/>
         </w:rPr>
         <w:sym w:font="Wingdings" w:char="F0E0"/>
       </w:r>
       <w:r>
         <w:rPr>
+          <w:highlight w:val="green"/>
+        </w:rPr>
+        <w:t xml:space="preserve"> UML</w:t>
+      </w:r>
+    </w:p>
+    <w:p>
+      <w:pPr>
+        <w:pStyle w:val="ListParagraph"/>
+        <w:numPr>
+          <w:ilvl w:val="0"/>
+          <w:numId w:val="1"/>
+        </w:numPr>
+        <w:rPr>
+          <w:highlight w:val="yellow"/>
+        </w:rPr>
+      </w:pPr>
+      <w:r>
+        <w:rPr>
+          <w:highlight w:val="yellow"/>
+        </w:rPr>
+        <w:t xml:space="preserve">keine </w:t>
+      </w:r>
+      <w:proofErr w:type="spellStart"/>
+      <w:r>
+        <w:rPr>
+          <w:highlight w:val="yellow"/>
+        </w:rPr>
+        <w:t>static</w:t>
+      </w:r>
+      <w:proofErr w:type="spellEnd"/>
+      <w:r>
+        <w:rPr>
+          <w:highlight w:val="yellow"/>
+        </w:rPr>
+        <w:t xml:space="preserve"> Variablen nutzen</w:t>
+      </w:r>
+      <w:r>
+        <w:rPr>
           <w:highlight w:val="yellow"/>
         </w:rPr>
         <w:t xml:space="preserve"> </w:t>
       </w:r>
-      <w:proofErr w:type="spellStart"/>
-      <w:r>
-        <w:rPr>
-          <w:highlight w:val="yellow"/>
-        </w:rPr>
-        <w:t>Build</w:t>
-      </w:r>
-      <w:proofErr w:type="spellEnd"/>
-      <w:r>
-        <w:rPr>
-          <w:highlight w:val="yellow"/>
-        </w:rPr>
-        <w:t xml:space="preserve"> Management Tool – </w:t>
-      </w:r>
-      <w:proofErr w:type="spellStart"/>
-      <w:r>
-        <w:rPr>
-          <w:highlight w:val="yellow"/>
-        </w:rPr>
-        <w:t>Maven</w:t>
-      </w:r>
-      <w:proofErr w:type="spellEnd"/>
-    </w:p>
-    <w:p>
-      <w:pPr>
-        <w:pStyle w:val="ListParagraph"/>
-        <w:numPr>
-          <w:ilvl w:val="0"/>
-          <w:numId w:val="1"/>
-        </w:numPr>
-      </w:pPr>
-      <w:proofErr w:type="spellStart"/>
-      <w:r>
-        <w:t>JUnit</w:t>
-      </w:r>
-      <w:proofErr w:type="spellEnd"/>
-      <w:r>
-        <w:t xml:space="preserve"> Klasse fehlt bei der Auslieferung</w:t>
-      </w:r>
-    </w:p>
-    <w:p>
-      <w:pPr>
-        <w:pStyle w:val="ListParagraph"/>
-        <w:numPr>
-          <w:ilvl w:val="0"/>
-          <w:numId w:val="1"/>
-        </w:numPr>
-      </w:pPr>
-      <w:proofErr w:type="spellStart"/>
-      <w:r>
-        <w:t>Exceptions</w:t>
-      </w:r>
-      <w:proofErr w:type="spellEnd"/>
-      <w:r>
-        <w:t xml:space="preserve"> Handling ausbessern </w:t>
-      </w:r>
-      <w:r>
+      <w:r>
+        <w:rPr>
+          <w:highlight w:val="yellow"/>
+        </w:rPr>
         <w:sym w:font="Wingdings" w:char="F0E0"/>
       </w:r>
       <w:r>
-        <w:t xml:space="preserve"> alle </w:t>
-      </w:r>
-      <w:proofErr w:type="spellStart"/>
-      <w:r>
-        <w:t>exceptions</w:t>
-      </w:r>
-      <w:proofErr w:type="spellEnd"/>
-      <w:r>
-        <w:t xml:space="preserve"> auf die GUI integrieren</w:t>
-      </w:r>
-    </w:p>
-    <w:p>
-      <w:pPr>
-        <w:pStyle w:val="ListParagraph"/>
-        <w:numPr>
-          <w:ilvl w:val="0"/>
-          <w:numId w:val="1"/>
-        </w:numPr>
-        <w:rPr>
-          <w:highlight w:val="yellow"/>
-        </w:rPr>
-      </w:pPr>
-      <w:proofErr w:type="spellStart"/>
-      <w:r>
-        <w:rPr>
-          <w:highlight w:val="yellow"/>
-        </w:rPr>
-        <w:t>VariablenNamen</w:t>
-      </w:r>
-      <w:proofErr w:type="spellEnd"/>
-      <w:r>
-        <w:rPr>
-          <w:highlight w:val="yellow"/>
-        </w:rPr>
-        <w:t xml:space="preserve"> lang und ausführlich, eindeutige Namen (z.B. zurück-Button)</w:t>
-      </w:r>
-    </w:p>
-    <w:p>
-      <w:pPr>
-        <w:pStyle w:val="ListParagraph"/>
-        <w:numPr>
-          <w:ilvl w:val="1"/>
-          <w:numId w:val="1"/>
-        </w:numPr>
-        <w:rPr>
-          <w:highlight w:val="yellow"/>
-        </w:rPr>
-      </w:pPr>
-      <w:r>
-        <w:rPr>
-          <w:highlight w:val="yellow"/>
-        </w:rPr>
-        <w:t>DATABASE CONNECTION VARIABLEN</w:t>
-      </w:r>
-    </w:p>
-    <w:p>
-      <w:pPr>
-        <w:pStyle w:val="ListParagraph"/>
-        <w:numPr>
-          <w:ilvl w:val="0"/>
-          <w:numId w:val="1"/>
-        </w:numPr>
-        <w:rPr>
-          <w:highlight w:val="yellow"/>
-        </w:rPr>
-      </w:pPr>
-      <w:r>
-        <w:rPr>
-          <w:highlight w:val="yellow"/>
-        </w:rPr>
-        <w:t xml:space="preserve">nicht so viele Strings </w:t>
-      </w:r>
-      <w:r>
-        <w:rPr>
-          <w:highlight w:val="yellow"/>
+        <w:rPr>
+          <w:highlight w:val="yellow"/>
+        </w:rPr>
+        <w:t xml:space="preserve"> Doku</w:t>
+      </w:r>
+    </w:p>
+    <w:p>
+      <w:pPr>
+        <w:pStyle w:val="ListParagraph"/>
+        <w:numPr>
+          <w:ilvl w:val="0"/>
+          <w:numId w:val="1"/>
+        </w:numPr>
+        <w:rPr>
+          <w:highlight w:val="yellow"/>
+        </w:rPr>
+      </w:pPr>
+      <w:r>
+        <w:rPr>
+          <w:highlight w:val="yellow"/>
+        </w:rPr>
+        <w:t xml:space="preserve">nicht alles </w:t>
+      </w:r>
+      <w:proofErr w:type="spellStart"/>
+      <w:r>
+        <w:rPr>
+          <w:highlight w:val="yellow"/>
+        </w:rPr>
+        <w:t>public</w:t>
+      </w:r>
+      <w:proofErr w:type="spellEnd"/>
+      <w:r>
+        <w:rPr>
+          <w:highlight w:val="yellow"/>
+        </w:rPr>
+        <w:t xml:space="preserve"> lassen</w:t>
+      </w:r>
+    </w:p>
+    <w:p>
+      <w:pPr>
+        <w:pStyle w:val="ListParagraph"/>
+        <w:numPr>
+          <w:ilvl w:val="0"/>
+          <w:numId w:val="1"/>
+        </w:numPr>
+        <w:rPr>
+          <w:highlight w:val="magenta"/>
+        </w:rPr>
+      </w:pPr>
+      <w:proofErr w:type="spellStart"/>
+      <w:r>
+        <w:rPr>
+          <w:highlight w:val="magenta"/>
+        </w:rPr>
+        <w:t>ResultSet</w:t>
+      </w:r>
+      <w:proofErr w:type="spellEnd"/>
+      <w:r>
+        <w:rPr>
+          <w:highlight w:val="magenta"/>
+        </w:rPr>
+        <w:t xml:space="preserve"> </w:t>
+      </w:r>
+      <w:r>
+        <w:rPr>
+          <w:highlight w:val="magenta"/>
         </w:rPr>
         <w:sym w:font="Wingdings" w:char="F0E0"/>
       </w:r>
       <w:r>
         <w:rPr>
-          <w:highlight w:val="yellow"/>
-        </w:rPr>
-        <w:t xml:space="preserve"> Abändern für die mögliche Internationalisierung</w:t>
-      </w:r>
-    </w:p>
-    <w:p>
-      <w:pPr>
-        <w:pStyle w:val="ListParagraph"/>
-        <w:numPr>
-          <w:ilvl w:val="0"/>
-          <w:numId w:val="1"/>
-        </w:numPr>
-      </w:pPr>
-      <w:r>
-        <w:t xml:space="preserve">wenn </w:t>
-      </w:r>
-      <w:proofErr w:type="spellStart"/>
-      <w:r>
-        <w:t>exception</w:t>
-      </w:r>
-      <w:proofErr w:type="spellEnd"/>
-      <w:r>
-        <w:t xml:space="preserve"> egal ist, dann </w:t>
-      </w:r>
-      <w:proofErr w:type="spellStart"/>
-      <w:r>
-        <w:t>umbennenen</w:t>
-      </w:r>
-      <w:proofErr w:type="spellEnd"/>
-      <w:r>
-        <w:t xml:space="preserve"> zu </w:t>
-      </w:r>
-      <w:proofErr w:type="spellStart"/>
-      <w:r>
-        <w:t>ignore</w:t>
-      </w:r>
-      <w:proofErr w:type="spellEnd"/>
-    </w:p>
-    <w:p>
-      <w:pPr>
-        <w:pStyle w:val="ListParagraph"/>
-        <w:numPr>
-          <w:ilvl w:val="0"/>
-          <w:numId w:val="1"/>
-        </w:numPr>
-      </w:pPr>
-      <w:r>
-        <w:t xml:space="preserve">Unit </w:t>
-      </w:r>
-      <w:proofErr w:type="spellStart"/>
-      <w:r>
-        <w:t>tests</w:t>
-      </w:r>
-      <w:proofErr w:type="spellEnd"/>
-      <w:r>
-        <w:t xml:space="preserve">: nur einen </w:t>
-      </w:r>
-      <w:proofErr w:type="spellStart"/>
-      <w:r>
-        <w:t>assert</w:t>
-      </w:r>
-      <w:proofErr w:type="spellEnd"/>
-      <w:r>
-        <w:t xml:space="preserve"> pro Methode, nicht mehrere</w:t>
-      </w:r>
-    </w:p>
-    <w:p>
-      <w:pPr>
-        <w:pStyle w:val="ListParagraph"/>
-        <w:numPr>
-          <w:ilvl w:val="0"/>
-          <w:numId w:val="1"/>
-        </w:numPr>
-      </w:pPr>
-      <w:r>
-        <w:t xml:space="preserve">Internationalisierung auf </w:t>
-      </w:r>
-      <w:proofErr w:type="spellStart"/>
-      <w:r>
-        <w:t>oracle</w:t>
-      </w:r>
-      <w:proofErr w:type="spellEnd"/>
-    </w:p>
-    <w:p>
-      <w:pPr>
-        <w:pStyle w:val="ListParagraph"/>
-        <w:numPr>
-          <w:ilvl w:val="0"/>
-          <w:numId w:val="1"/>
-        </w:numPr>
-      </w:pPr>
-      <w:r>
-        <w:t xml:space="preserve">mehr erklären, was genutzt wird und warum, paar Zeilen dazu schreiben um es </w:t>
-      </w:r>
-      <w:proofErr w:type="spellStart"/>
-      <w:r>
-        <w:t>patrick</w:t>
-      </w:r>
-      <w:proofErr w:type="spellEnd"/>
-      <w:r>
-        <w:t xml:space="preserve"> zu erklären, auch was gut was schlecht daran ist</w:t>
-      </w:r>
-    </w:p>
-    <w:p>
-      <w:pPr>
-        <w:pStyle w:val="ListParagraph"/>
-        <w:numPr>
-          <w:ilvl w:val="0"/>
-          <w:numId w:val="1"/>
-        </w:numPr>
-        <w:rPr>
-          <w:highlight w:val="yellow"/>
-        </w:rPr>
-      </w:pPr>
-      <w:proofErr w:type="spellStart"/>
-      <w:r>
-        <w:rPr>
-          <w:highlight w:val="yellow"/>
-        </w:rPr>
-        <w:t>trennung</w:t>
-      </w:r>
-      <w:proofErr w:type="spellEnd"/>
-      <w:r>
-        <w:rPr>
-          <w:highlight w:val="yellow"/>
-        </w:rPr>
-        <w:t xml:space="preserve"> der Klasse Screens und Funktionen mithilfe von Interfaces</w:t>
-      </w:r>
-    </w:p>
-    <w:p>
-      <w:pPr>
-        <w:pStyle w:val="ListParagraph"/>
-        <w:numPr>
-          <w:ilvl w:val="0"/>
-          <w:numId w:val="1"/>
-        </w:numPr>
-        <w:rPr>
-          <w:highlight w:val="yellow"/>
-        </w:rPr>
-      </w:pPr>
-      <w:r>
-        <w:rPr>
-          <w:highlight w:val="yellow"/>
-        </w:rPr>
-        <w:t xml:space="preserve">keine </w:t>
-      </w:r>
-      <w:proofErr w:type="spellStart"/>
-      <w:r>
-        <w:rPr>
-          <w:highlight w:val="yellow"/>
-        </w:rPr>
-        <w:t>static</w:t>
-      </w:r>
-      <w:proofErr w:type="spellEnd"/>
-      <w:r>
-        <w:rPr>
-          <w:highlight w:val="yellow"/>
-        </w:rPr>
-        <w:t xml:space="preserve"> Variablen nutzen</w:t>
-      </w:r>
-    </w:p>
-    <w:p>
-      <w:pPr>
-        <w:pStyle w:val="ListParagraph"/>
-        <w:numPr>
-          <w:ilvl w:val="0"/>
-          <w:numId w:val="1"/>
-        </w:numPr>
-        <w:rPr>
-          <w:highlight w:val="yellow"/>
-        </w:rPr>
-      </w:pPr>
-      <w:r>
-        <w:rPr>
-          <w:highlight w:val="yellow"/>
-        </w:rPr>
-        <w:t xml:space="preserve">nicht alles </w:t>
-      </w:r>
-      <w:proofErr w:type="spellStart"/>
-      <w:r>
-        <w:rPr>
-          <w:highlight w:val="yellow"/>
-        </w:rPr>
-        <w:t>public</w:t>
-      </w:r>
-      <w:proofErr w:type="spellEnd"/>
-      <w:r>
-        <w:rPr>
-          <w:highlight w:val="yellow"/>
-        </w:rPr>
-        <w:t xml:space="preserve"> lassen</w:t>
-      </w:r>
-    </w:p>
-    <w:p>
-      <w:pPr>
-        <w:pStyle w:val="ListParagraph"/>
-        <w:numPr>
-          <w:ilvl w:val="0"/>
-          <w:numId w:val="1"/>
-        </w:numPr>
-        <w:rPr>
-          <w:highlight w:val="yellow"/>
-        </w:rPr>
-      </w:pPr>
-      <w:proofErr w:type="spellStart"/>
-      <w:r>
-        <w:rPr>
-          <w:highlight w:val="yellow"/>
-        </w:rPr>
-        <w:t>ResultSet</w:t>
+          <w:highlight w:val="magenta"/>
+        </w:rPr>
+        <w:t xml:space="preserve"> Benutzer soll das nicht nutzen, nur die Daten die er braucht, keine Abhängigkeit, man soll nicht alles aus der Datenbank ziehen</w:t>
+      </w:r>
+    </w:p>
+    <w:p>
+      <w:pPr>
+        <w:pStyle w:val="ListParagraph"/>
+        <w:numPr>
+          <w:ilvl w:val="0"/>
+          <w:numId w:val="1"/>
+        </w:numPr>
+        <w:rPr>
+          <w:highlight w:val="yellow"/>
+        </w:rPr>
+      </w:pPr>
+      <w:r>
+        <w:rPr>
+          <w:highlight w:val="yellow"/>
+        </w:rPr>
+        <w:t xml:space="preserve">Datenbank </w:t>
+      </w:r>
+      <w:proofErr w:type="spellStart"/>
+      <w:r>
+        <w:rPr>
+          <w:highlight w:val="yellow"/>
+        </w:rPr>
+        <w:t>umbennen</w:t>
+      </w:r>
+      <w:proofErr w:type="spellEnd"/>
+      <w:r>
+        <w:rPr>
+          <w:highlight w:val="yellow"/>
+        </w:rPr>
+        <w:t xml:space="preserve"> in </w:t>
+      </w:r>
+      <w:proofErr w:type="spellStart"/>
+      <w:r>
+        <w:rPr>
+          <w:highlight w:val="yellow"/>
+        </w:rPr>
+        <w:t>dao</w:t>
       </w:r>
       <w:proofErr w:type="spellEnd"/>
       <w:r>
@@ -636,25 +872,51 @@
         <w:rPr>
           <w:highlight w:val="yellow"/>
         </w:rPr>
-        <w:t xml:space="preserve"> Benutzer soll das nicht nutzen, nur die Daten die er braucht, keine Abhängigkeit, man soll nicht alles aus der Datenbank ziehen</w:t>
-      </w:r>
-    </w:p>
-    <w:p>
-      <w:pPr>
-        <w:pStyle w:val="ListParagraph"/>
-        <w:numPr>
-          <w:ilvl w:val="0"/>
-          <w:numId w:val="1"/>
-        </w:numPr>
-        <w:rPr>
-          <w:highlight w:val="yellow"/>
-        </w:rPr>
-      </w:pPr>
-      <w:r>
-        <w:rPr>
-          <w:highlight w:val="yellow"/>
-        </w:rPr>
-        <w:t xml:space="preserve">Datenbank </w:t>
+        <w:t xml:space="preserve"> Schnittstelle schaffen</w:t>
+      </w:r>
+    </w:p>
+    <w:p>
+      <w:pPr>
+        <w:pStyle w:val="ListParagraph"/>
+        <w:numPr>
+          <w:ilvl w:val="0"/>
+          <w:numId w:val="1"/>
+        </w:numPr>
+        <w:rPr>
+          <w:highlight w:val="green"/>
+        </w:rPr>
+      </w:pPr>
+      <w:r>
+        <w:rPr>
+          <w:highlight w:val="green"/>
+        </w:rPr>
+        <w:t>englische Begriffe</w:t>
+      </w:r>
+    </w:p>
+    <w:p>
+      <w:pPr>
+        <w:pStyle w:val="ListParagraph"/>
+        <w:numPr>
+          <w:ilvl w:val="0"/>
+          <w:numId w:val="1"/>
+        </w:numPr>
+        <w:rPr>
+          <w:highlight w:val="yellow"/>
+        </w:rPr>
+      </w:pPr>
+      <w:proofErr w:type="spellStart"/>
+      <w:r>
+        <w:rPr>
+          <w:highlight w:val="yellow"/>
+        </w:rPr>
+        <w:t>AdminFunctions</w:t>
+      </w:r>
+      <w:proofErr w:type="spellEnd"/>
+      <w:r>
+        <w:rPr>
+          <w:highlight w:val="yellow"/>
+        </w:rPr>
+        <w:t xml:space="preserve"> </w:t>
       </w:r>
       <w:proofErr w:type="spellStart"/>
       <w:r>
@@ -664,94 +926,28 @@
         <w:t>umbennen</w:t>
       </w:r>
       <w:proofErr w:type="spellEnd"/>
-      <w:r>
-        <w:rPr>
-          <w:highlight w:val="yellow"/>
-        </w:rPr>
-        <w:t xml:space="preserve"> in </w:t>
-      </w:r>
-      <w:proofErr w:type="spellStart"/>
-      <w:r>
-        <w:rPr>
-          <w:highlight w:val="yellow"/>
-        </w:rPr>
-        <w:t>dao</w:t>
-      </w:r>
-      <w:proofErr w:type="spellEnd"/>
-      <w:r>
-        <w:rPr>
-          <w:highlight w:val="yellow"/>
-        </w:rPr>
-        <w:t xml:space="preserve"> </w:t>
-      </w:r>
-      <w:r>
-        <w:rPr>
-          <w:highlight w:val="yellow"/>
-        </w:rPr>
-        <w:sym w:font="Wingdings" w:char="F0E0"/>
-      </w:r>
-      <w:r>
-        <w:rPr>
-          <w:highlight w:val="yellow"/>
-        </w:rPr>
-        <w:t xml:space="preserve"> Schnittstelle schaffen</w:t>
-      </w:r>
-    </w:p>
-    <w:p>
-      <w:pPr>
-        <w:pStyle w:val="ListParagraph"/>
-        <w:numPr>
-          <w:ilvl w:val="0"/>
-          <w:numId w:val="1"/>
-        </w:numPr>
-      </w:pPr>
-      <w:proofErr w:type="spellStart"/>
-      <w:r>
-        <w:t>Validatorklassen</w:t>
-      </w:r>
-      <w:proofErr w:type="spellEnd"/>
-    </w:p>
-    <w:p>
-      <w:pPr>
-        <w:pStyle w:val="ListParagraph"/>
-        <w:numPr>
-          <w:ilvl w:val="0"/>
-          <w:numId w:val="1"/>
-        </w:numPr>
-      </w:pPr>
-      <w:r>
-        <w:t>englische Begriffe</w:t>
-      </w:r>
-    </w:p>
-    <w:p>
-      <w:pPr>
-        <w:pStyle w:val="ListParagraph"/>
-        <w:numPr>
-          <w:ilvl w:val="0"/>
-          <w:numId w:val="1"/>
-        </w:numPr>
-        <w:rPr>
-          <w:highlight w:val="yellow"/>
-        </w:rPr>
-      </w:pPr>
-      <w:proofErr w:type="spellStart"/>
-      <w:r>
-        <w:rPr>
-          <w:highlight w:val="yellow"/>
-        </w:rPr>
-        <w:t>AdminFunctions</w:t>
-      </w:r>
-      <w:proofErr w:type="spellEnd"/>
-      <w:r>
-        <w:rPr>
-          <w:highlight w:val="yellow"/>
-        </w:rPr>
-        <w:t xml:space="preserve"> </w:t>
-      </w:r>
-      <w:proofErr w:type="spellStart"/>
-      <w:r>
-        <w:rPr>
-          <w:highlight w:val="yellow"/>
+    </w:p>
+    <w:p>
+      <w:pPr>
+        <w:pStyle w:val="ListParagraph"/>
+        <w:numPr>
+          <w:ilvl w:val="0"/>
+          <w:numId w:val="1"/>
+        </w:numPr>
+        <w:rPr>
+          <w:highlight w:val="magenta"/>
+        </w:rPr>
+      </w:pPr>
+      <w:r>
+        <w:rPr>
+          <w:highlight w:val="magenta"/>
+        </w:rPr>
+        <w:t xml:space="preserve">Parameter Relation </w:t>
+      </w:r>
+      <w:proofErr w:type="spellStart"/>
+      <w:r>
+        <w:rPr>
+          <w:highlight w:val="magenta"/>
         </w:rPr>
         <w:t>umbennen</w:t>
       </w:r>
@@ -765,38 +961,12 @@
           <w:numId w:val="1"/>
         </w:numPr>
         <w:rPr>
-          <w:highlight w:val="yellow"/>
-        </w:rPr>
-      </w:pPr>
-      <w:r>
-        <w:rPr>
-          <w:highlight w:val="yellow"/>
-        </w:rPr>
-        <w:t xml:space="preserve">Parameter Relation </w:t>
-      </w:r>
-      <w:proofErr w:type="spellStart"/>
-      <w:r>
-        <w:rPr>
-          <w:highlight w:val="yellow"/>
-        </w:rPr>
-        <w:t>umbennen</w:t>
-      </w:r>
-      <w:proofErr w:type="spellEnd"/>
-    </w:p>
-    <w:p>
-      <w:pPr>
-        <w:pStyle w:val="ListParagraph"/>
-        <w:numPr>
-          <w:ilvl w:val="0"/>
-          <w:numId w:val="1"/>
-        </w:numPr>
-        <w:rPr>
-          <w:highlight w:val="yellow"/>
-        </w:rPr>
-      </w:pPr>
-      <w:r>
-        <w:rPr>
-          <w:highlight w:val="yellow"/>
+          <w:highlight w:val="red"/>
+        </w:rPr>
+      </w:pPr>
+      <w:r>
+        <w:rPr>
+          <w:highlight w:val="red"/>
         </w:rPr>
         <w:t>Karte Bild einfügen</w:t>
       </w:r>
@@ -809,54 +979,44 @@
           <w:numId w:val="1"/>
         </w:numPr>
         <w:rPr>
-          <w:highlight w:val="yellow"/>
-        </w:rPr>
-      </w:pPr>
-      <w:proofErr w:type="spellStart"/>
-      <w:r>
-        <w:rPr>
-          <w:highlight w:val="yellow"/>
-        </w:rPr>
-        <w:t>Internatiolisierung</w:t>
-      </w:r>
-      <w:proofErr w:type="spellEnd"/>
-      <w:r>
-        <w:rPr>
-          <w:highlight w:val="yellow"/>
-        </w:rPr>
-        <w:t xml:space="preserve"> nur </w:t>
-      </w:r>
-      <w:proofErr w:type="spellStart"/>
-      <w:r>
-        <w:rPr>
-          <w:highlight w:val="yellow"/>
-        </w:rPr>
-        <w:t>theorethische</w:t>
-      </w:r>
-      <w:proofErr w:type="spellEnd"/>
-      <w:r>
-        <w:rPr>
-          <w:highlight w:val="yellow"/>
-        </w:rPr>
-        <w:t xml:space="preserve"> Umsetzung</w:t>
-      </w:r>
-    </w:p>
-    <w:p>
-      <w:pPr>
-        <w:pStyle w:val="ListParagraph"/>
-        <w:numPr>
-          <w:ilvl w:val="0"/>
-          <w:numId w:val="1"/>
-        </w:numPr>
-        <w:rPr>
-          <w:highlight w:val="yellow"/>
-        </w:rPr>
-      </w:pPr>
-      <w:r>
-        <w:rPr>
-          <w:highlight w:val="yellow"/>
+          <w:highlight w:val="green"/>
+        </w:rPr>
+      </w:pPr>
+      <w:r>
+        <w:rPr>
+          <w:highlight w:val="green"/>
         </w:rPr>
         <w:t>Controller bauen, damit die Screens austauschbar sind</w:t>
+      </w:r>
+      <w:r>
+        <w:rPr>
+          <w:highlight w:val="green"/>
+        </w:rPr>
+        <w:t xml:space="preserve"> -&gt; UML</w:t>
+      </w:r>
+    </w:p>
+    <w:p>
+      <w:pPr>
+        <w:pStyle w:val="ListParagraph"/>
+        <w:numPr>
+          <w:ilvl w:val="0"/>
+          <w:numId w:val="1"/>
+        </w:numPr>
+        <w:rPr>
+          <w:highlight w:val="green"/>
+        </w:rPr>
+      </w:pPr>
+      <w:r>
+        <w:rPr>
+          <w:highlight w:val="green"/>
+        </w:rPr>
+        <w:t>Englische Begriffe</w:t>
+      </w:r>
+      <w:r>
+        <w:rPr>
+          <w:highlight w:val="green"/>
+        </w:rPr>
+        <w:t xml:space="preserve"> in den Klassen</w:t>
       </w:r>
     </w:p>
     <w:p/>
@@ -929,13 +1089,25 @@
         </w:numPr>
       </w:pPr>
       <w:r>
+        <w:rPr>
+          <w:highlight w:val="yellow"/>
+        </w:rPr>
         <w:t xml:space="preserve">Einstieg anders gestalten </w:t>
       </w:r>
       <w:r>
+        <w:rPr>
+          <w:highlight w:val="yellow"/>
+        </w:rPr>
         <w:sym w:font="Wingdings" w:char="F0E0"/>
       </w:r>
       <w:r>
-        <w:t xml:space="preserve"> Rolle gestalten, Selektion ob Hund vorhanden oder nicht </w:t>
+        <w:rPr>
+          <w:highlight w:val="yellow"/>
+        </w:rPr>
+        <w:t xml:space="preserve"> Rolle gestalten</w:t>
+      </w:r>
+      <w:r>
+        <w:t xml:space="preserve">, Selektion ob Hund vorhanden oder nicht </w:t>
       </w:r>
     </w:p>
     <w:p>
@@ -945,8 +1117,14 @@
           <w:ilvl w:val="0"/>
           <w:numId w:val="3"/>
         </w:numPr>
-      </w:pPr>
-      <w:r>
+        <w:rPr>
+          <w:highlight w:val="yellow"/>
+        </w:rPr>
+      </w:pPr>
+      <w:r>
+        <w:rPr>
+          <w:highlight w:val="yellow"/>
+        </w:rPr>
         <w:lastRenderedPageBreak/>
         <w:t>Entscheidungsbaum schon am Anfang mitintegrieren</w:t>
       </w:r>
@@ -960,6 +1138,9 @@
         </w:numPr>
       </w:pPr>
       <w:r>
+        <w:rPr>
+          <w:highlight w:val="yellow"/>
+        </w:rPr>
         <w:t>Skizze für Entscheidungsbaum mit in Dokumente aufnehmen</w:t>
       </w:r>
     </w:p>
@@ -982,8 +1163,14 @@
           <w:ilvl w:val="1"/>
           <w:numId w:val="3"/>
         </w:numPr>
-      </w:pPr>
-      <w:r>
+        <w:rPr>
+          <w:highlight w:val="yellow"/>
+        </w:rPr>
+      </w:pPr>
+      <w:r>
+        <w:rPr>
+          <w:highlight w:val="yellow"/>
+        </w:rPr>
         <w:t>einheitliche Gestaltung der Namen</w:t>
       </w:r>
     </w:p>
@@ -998,6 +1185,23 @@
       <w:r>
         <w:t>Filtermöglichkeiten</w:t>
       </w:r>
+      <w:r>
+        <w:t xml:space="preserve"> </w:t>
+      </w:r>
+      <w:r>
+        <w:sym w:font="Wingdings" w:char="F0E0"/>
+      </w:r>
+      <w:r>
+        <w:t xml:space="preserve"> In ein </w:t>
+      </w:r>
+      <w:proofErr w:type="spellStart"/>
+      <w:r>
+        <w:t>Scope</w:t>
+      </w:r>
+      <w:proofErr w:type="spellEnd"/>
+      <w:r>
+        <w:t xml:space="preserve"> Dokument schreiben</w:t>
+      </w:r>
     </w:p>
     <w:p>
       <w:pPr>
@@ -1006,8 +1210,14 @@
           <w:ilvl w:val="0"/>
           <w:numId w:val="3"/>
         </w:numPr>
-      </w:pPr>
-      <w:r>
+        <w:rPr>
+          <w:highlight w:val="green"/>
+        </w:rPr>
+      </w:pPr>
+      <w:r>
+        <w:rPr>
+          <w:highlight w:val="green"/>
+        </w:rPr>
         <w:t>Fehler</w:t>
       </w:r>
     </w:p>
@@ -1018,16 +1228,28 @@
           <w:ilvl w:val="1"/>
           <w:numId w:val="3"/>
         </w:numPr>
-      </w:pPr>
-      <w:r>
+        <w:rPr>
+          <w:highlight w:val="green"/>
+        </w:rPr>
+      </w:pPr>
+      <w:r>
+        <w:rPr>
+          <w:highlight w:val="green"/>
+        </w:rPr>
         <w:t xml:space="preserve">Verknüpfung </w:t>
       </w:r>
       <w:proofErr w:type="spellStart"/>
       <w:r>
+        <w:rPr>
+          <w:highlight w:val="green"/>
+        </w:rPr>
         <w:t>AudioGuide</w:t>
       </w:r>
       <w:proofErr w:type="spellEnd"/>
       <w:r>
+        <w:rPr>
+          <w:highlight w:val="green"/>
+        </w:rPr>
         <w:t>-Menu</w:t>
       </w:r>
     </w:p>
@@ -1038,8 +1260,14 @@
           <w:ilvl w:val="1"/>
           <w:numId w:val="3"/>
         </w:numPr>
-      </w:pPr>
-      <w:r>
+        <w:rPr>
+          <w:highlight w:val="green"/>
+        </w:rPr>
+      </w:pPr>
+      <w:r>
+        <w:rPr>
+          <w:highlight w:val="green"/>
+        </w:rPr>
         <w:t>Hundebesitzer, Standorte bei einem selbst</w:t>
       </w:r>
     </w:p>
@@ -1052,7 +1280,13 @@
         </w:numPr>
       </w:pPr>
       <w:r>
-        <w:t xml:space="preserve">ERD-Modellierung, um aufzuzeigen, dass über Schnittstelle Daten eingelesen werden </w:t>
+        <w:rPr>
+          <w:highlight w:val="yellow"/>
+        </w:rPr>
+        <w:t>ERD-Modellierung</w:t>
+      </w:r>
+      <w:r>
+        <w:t xml:space="preserve">, um aufzuzeigen, dass über Schnittstelle Daten eingelesen werden </w:t>
       </w:r>
     </w:p>
     <w:p>
@@ -1143,7 +1377,38 @@
       </w:r>
     </w:p>
     <w:p/>
-    <w:p/>
+    <w:p>
+      <w:r>
+        <w:rPr>
+          <w:highlight w:val="green"/>
+        </w:rPr>
+        <w:t>**** = Veronika</w:t>
+      </w:r>
+    </w:p>
+    <w:p>
+      <w:r>
+        <w:rPr>
+          <w:highlight w:val="cyan"/>
+        </w:rPr>
+        <w:t>**** = Philipp</w:t>
+      </w:r>
+    </w:p>
+    <w:p>
+      <w:r>
+        <w:rPr>
+          <w:highlight w:val="magenta"/>
+        </w:rPr>
+        <w:t>**** = Nicolas</w:t>
+      </w:r>
+    </w:p>
+    <w:p>
+      <w:r>
+        <w:rPr>
+          <w:highlight w:val="red"/>
+        </w:rPr>
+        <w:t>**** = Lukas</w:t>
+      </w:r>
+    </w:p>
     <w:sectPr>
       <w:headerReference w:type="default" r:id="rId8"/>
       <w:pgSz w:w="11906" w:h="16838"/>
@@ -1699,6 +1964,7 @@
     <w:lsdException w:name="HTML Sample" w:semiHidden="1" w:unhideWhenUsed="1"/>
     <w:lsdException w:name="HTML Typewriter" w:semiHidden="1" w:unhideWhenUsed="1"/>
     <w:lsdException w:name="HTML Variable" w:semiHidden="1" w:unhideWhenUsed="1"/>
+    <w:lsdException w:name="Normal Table" w:semiHidden="1" w:unhideWhenUsed="1"/>
     <w:lsdException w:name="annotation subject" w:semiHidden="1" w:unhideWhenUsed="1"/>
     <w:lsdException w:name="No List" w:semiHidden="1" w:unhideWhenUsed="1"/>
     <w:lsdException w:name="Outline List 1" w:semiHidden="1" w:unhideWhenUsed="1"/>
@@ -1745,8 +2011,10 @@
     <w:lsdException w:name="Table Subtle 2" w:semiHidden="1" w:unhideWhenUsed="1"/>
     <w:lsdException w:name="Table Web 1" w:semiHidden="1" w:unhideWhenUsed="1"/>
     <w:lsdException w:name="Table Web 2" w:semiHidden="1" w:unhideWhenUsed="1"/>
+    <w:lsdException w:name="Table Web 3" w:semiHidden="1" w:unhideWhenUsed="1"/>
     <w:lsdException w:name="Balloon Text" w:semiHidden="1" w:unhideWhenUsed="1"/>
     <w:lsdException w:name="Table Grid" w:uiPriority="39"/>
+    <w:lsdException w:name="Table Theme" w:semiHidden="1" w:unhideWhenUsed="1"/>
     <w:lsdException w:name="Placeholder Text" w:semiHidden="1"/>
     <w:lsdException w:name="No Spacing" w:uiPriority="1" w:qFormat="1"/>
     <w:lsdException w:name="Light Shading" w:uiPriority="60"/>

</xml_diff>

<commit_message>
Changes during Scrum Call
</commit_message>
<xml_diff>
--- a/after_review_next_steps/ATdIT_Das_wird_umgesetzt.docx
+++ b/after_review_next_steps/ATdIT_Das_wird_umgesetzt.docx
@@ -160,6 +160,26 @@
         </w:rPr>
         <w:t>Gruppen als Objekte</w:t>
       </w:r>
+      <w:r>
+        <w:rPr>
+          <w:highlight w:val="magenta"/>
+        </w:rPr>
+        <w:t xml:space="preserve"> </w:t>
+      </w:r>
+      <w:r>
+        <w:rPr>
+          <w:highlight w:val="magenta"/>
+        </w:rPr>
+        <w:sym w:font="Wingdings" w:char="F0E0"/>
+      </w:r>
+      <w:r>
+        <w:rPr>
+          <w:highlight w:val="magenta"/>
+        </w:rPr>
+        <w:t xml:space="preserve"> Nur in die Scope Dokumentation mit aufnehmen, warum es nicht ausimplementiert wird,</w:t>
+      </w:r>
+      <w:bookmarkStart w:id="0" w:name="_GoBack"/>
+      <w:bookmarkEnd w:id="0"/>
     </w:p>
     <w:p>
       <w:pPr>
@@ -461,8 +481,6 @@
           </wp:inline>
         </w:drawing>
       </w:r>
-      <w:bookmarkStart w:id="0" w:name="_GoBack"/>
-      <w:bookmarkEnd w:id="0"/>
     </w:p>
     <w:p>
       <w:pPr>

</xml_diff>